<commit_message>
update cho KPI Attrition Rate
</commit_message>
<xml_diff>
--- a/Nhiệm vụ.docx
+++ b/Nhiệm vụ.docx
@@ -1060,6 +1060,13 @@
         </w:tc>
       </w:tr>
     </w:tbl>
+    <w:p>
+      <w:pPr>
+        <w:rPr>
+          <w:lang w:val="vi-VN"/>
+        </w:rPr>
+      </w:pPr>
+    </w:p>
     <w:p>
       <w:pPr>
         <w:rPr>
@@ -1130,6 +1137,7 @@
                 <w:b/>
                 <w:bCs/>
               </w:rPr>
+              <w:lastRenderedPageBreak/>
               <w:t>KPI</w:t>
             </w:r>
           </w:p>
@@ -1297,7 +1305,6 @@
                 <w:b/>
                 <w:bCs/>
               </w:rPr>
-              <w:lastRenderedPageBreak/>
               <w:t>Attrition Rate theo Age Band/TenureBand</w:t>
             </w:r>
           </w:p>
@@ -1951,6 +1958,7 @@
                 <w:b/>
                 <w:bCs/>
               </w:rPr>
+              <w:lastRenderedPageBreak/>
               <w:t>DailyRate</w:t>
             </w:r>
           </w:p>
@@ -2065,122 +2073,692 @@
                 <w:b/>
                 <w:bCs/>
               </w:rPr>
+              <w:t>DistanceFromHome</w:t>
+            </w:r>
+          </w:p>
+        </w:tc>
+        <w:tc>
+          <w:tcPr>
+            <w:tcW w:w="0" w:type="auto"/>
+            <w:vAlign w:val="center"/>
+            <w:hideMark/>
+          </w:tcPr>
+          <w:p>
+            <w:r>
+              <w:t>numeric (int)</w:t>
+            </w:r>
+          </w:p>
+        </w:tc>
+        <w:tc>
+          <w:tcPr>
+            <w:tcW w:w="0" w:type="auto"/>
+            <w:vAlign w:val="center"/>
+            <w:hideMark/>
+          </w:tcPr>
+          <w:p>
+            <w:r>
+              <w:t>Khoảng cách từ nhà đến công ty (mile)</w:t>
+            </w:r>
+          </w:p>
+        </w:tc>
+        <w:tc>
+          <w:tcPr>
+            <w:tcW w:w="0" w:type="auto"/>
+            <w:vAlign w:val="center"/>
+            <w:hideMark/>
+          </w:tcPr>
+          <w:p>
+            <w:r>
+              <w:t>Ảnh hưởng một phần đến turnover</w:t>
+            </w:r>
+          </w:p>
+        </w:tc>
+      </w:tr>
+      <w:tr>
+        <w:trPr>
+          <w:tblCellSpacing w:w="15" w:type="dxa"/>
+        </w:trPr>
+        <w:tc>
+          <w:tcPr>
+            <w:tcW w:w="0" w:type="auto"/>
+            <w:vAlign w:val="center"/>
+            <w:hideMark/>
+          </w:tcPr>
+          <w:p>
+            <w:r>
+              <w:rPr>
+                <w:b/>
+                <w:bCs/>
+              </w:rPr>
+              <w:t>Education</w:t>
+            </w:r>
+          </w:p>
+        </w:tc>
+        <w:tc>
+          <w:tcPr>
+            <w:tcW w:w="0" w:type="auto"/>
+            <w:vAlign w:val="center"/>
+            <w:hideMark/>
+          </w:tcPr>
+          <w:p>
+            <w:r>
+              <w:t>ordinal (1-5)</w:t>
+            </w:r>
+          </w:p>
+        </w:tc>
+        <w:tc>
+          <w:tcPr>
+            <w:tcW w:w="0" w:type="auto"/>
+            <w:vAlign w:val="center"/>
+            <w:hideMark/>
+          </w:tcPr>
+          <w:p>
+            <w:r>
+              <w:t>Trình độ học vấn (1: thấp nhất, 5: cao nhất)</w:t>
+            </w:r>
+          </w:p>
+        </w:tc>
+        <w:tc>
+          <w:tcPr>
+            <w:tcW w:w="0" w:type="auto"/>
+            <w:vAlign w:val="center"/>
+            <w:hideMark/>
+          </w:tcPr>
+          <w:p>
+            <w:r>
+              <w:t>Có thể kết hợp thêm EducationField</w:t>
+            </w:r>
+          </w:p>
+        </w:tc>
+      </w:tr>
+      <w:tr>
+        <w:trPr>
+          <w:tblCellSpacing w:w="15" w:type="dxa"/>
+        </w:trPr>
+        <w:tc>
+          <w:tcPr>
+            <w:tcW w:w="0" w:type="auto"/>
+            <w:vAlign w:val="center"/>
+            <w:hideMark/>
+          </w:tcPr>
+          <w:p>
+            <w:r>
+              <w:rPr>
+                <w:b/>
+                <w:bCs/>
+              </w:rPr>
+              <w:t>EducationField</w:t>
+            </w:r>
+          </w:p>
+        </w:tc>
+        <w:tc>
+          <w:tcPr>
+            <w:tcW w:w="0" w:type="auto"/>
+            <w:vAlign w:val="center"/>
+            <w:hideMark/>
+          </w:tcPr>
+          <w:p>
+            <w:r>
+              <w:t>category</w:t>
+            </w:r>
+          </w:p>
+        </w:tc>
+        <w:tc>
+          <w:tcPr>
+            <w:tcW w:w="0" w:type="auto"/>
+            <w:vAlign w:val="center"/>
+            <w:hideMark/>
+          </w:tcPr>
+          <w:p>
+            <w:r>
+              <w:t>Ngành học</w:t>
+            </w:r>
+          </w:p>
+        </w:tc>
+        <w:tc>
+          <w:tcPr>
+            <w:tcW w:w="0" w:type="auto"/>
+            <w:vAlign w:val="center"/>
+            <w:hideMark/>
+          </w:tcPr>
+          <w:p>
+            <w:r>
+              <w:t>Life Sciences, Technical Degree, Human Resources...</w:t>
+            </w:r>
+          </w:p>
+        </w:tc>
+      </w:tr>
+      <w:tr>
+        <w:trPr>
+          <w:tblCellSpacing w:w="15" w:type="dxa"/>
+        </w:trPr>
+        <w:tc>
+          <w:tcPr>
+            <w:tcW w:w="0" w:type="auto"/>
+            <w:vAlign w:val="center"/>
+            <w:hideMark/>
+          </w:tcPr>
+          <w:p>
+            <w:r>
+              <w:rPr>
+                <w:b/>
+                <w:bCs/>
+              </w:rPr>
+              <w:t>EmployeeCount</w:t>
+            </w:r>
+          </w:p>
+        </w:tc>
+        <w:tc>
+          <w:tcPr>
+            <w:tcW w:w="0" w:type="auto"/>
+            <w:vAlign w:val="center"/>
+            <w:hideMark/>
+          </w:tcPr>
+          <w:p>
+            <w:r>
+              <w:t>numeric</w:t>
+            </w:r>
+          </w:p>
+        </w:tc>
+        <w:tc>
+          <w:tcPr>
+            <w:tcW w:w="0" w:type="auto"/>
+            <w:vAlign w:val="center"/>
+            <w:hideMark/>
+          </w:tcPr>
+          <w:p>
+            <w:r>
+              <w:t>Số lượng nhân viên</w:t>
+            </w:r>
+          </w:p>
+        </w:tc>
+        <w:tc>
+          <w:tcPr>
+            <w:tcW w:w="0" w:type="auto"/>
+            <w:vAlign w:val="center"/>
+            <w:hideMark/>
+          </w:tcPr>
+          <w:p>
+            <w:r>
+              <w:t>Luôn = 1 (vô nghĩa, bỏ)</w:t>
+            </w:r>
+          </w:p>
+        </w:tc>
+      </w:tr>
+      <w:tr>
+        <w:trPr>
+          <w:tblCellSpacing w:w="15" w:type="dxa"/>
+        </w:trPr>
+        <w:tc>
+          <w:tcPr>
+            <w:tcW w:w="0" w:type="auto"/>
+            <w:vAlign w:val="center"/>
+            <w:hideMark/>
+          </w:tcPr>
+          <w:p>
+            <w:r>
+              <w:rPr>
+                <w:b/>
+                <w:bCs/>
+              </w:rPr>
+              <w:t>EmployeeNumber</w:t>
+            </w:r>
+          </w:p>
+        </w:tc>
+        <w:tc>
+          <w:tcPr>
+            <w:tcW w:w="0" w:type="auto"/>
+            <w:vAlign w:val="center"/>
+            <w:hideMark/>
+          </w:tcPr>
+          <w:p>
+            <w:r>
+              <w:t>numeric (ID)</w:t>
+            </w:r>
+          </w:p>
+        </w:tc>
+        <w:tc>
+          <w:tcPr>
+            <w:tcW w:w="0" w:type="auto"/>
+            <w:vAlign w:val="center"/>
+            <w:hideMark/>
+          </w:tcPr>
+          <w:p>
+            <w:r>
+              <w:t>ID nhân viên</w:t>
+            </w:r>
+          </w:p>
+        </w:tc>
+        <w:tc>
+          <w:tcPr>
+            <w:tcW w:w="0" w:type="auto"/>
+            <w:vAlign w:val="center"/>
+            <w:hideMark/>
+          </w:tcPr>
+          <w:p>
+            <w:r>
+              <w:t>Chỉ để định danh, không phân tích</w:t>
+            </w:r>
+          </w:p>
+        </w:tc>
+      </w:tr>
+      <w:tr>
+        <w:trPr>
+          <w:tblCellSpacing w:w="15" w:type="dxa"/>
+        </w:trPr>
+        <w:tc>
+          <w:tcPr>
+            <w:tcW w:w="0" w:type="auto"/>
+            <w:vAlign w:val="center"/>
+            <w:hideMark/>
+          </w:tcPr>
+          <w:p>
+            <w:r>
+              <w:rPr>
+                <w:b/>
+                <w:bCs/>
+              </w:rPr>
+              <w:t>EnvironmentSatisfaction</w:t>
+            </w:r>
+          </w:p>
+        </w:tc>
+        <w:tc>
+          <w:tcPr>
+            <w:tcW w:w="0" w:type="auto"/>
+            <w:vAlign w:val="center"/>
+            <w:hideMark/>
+          </w:tcPr>
+          <w:p>
+            <w:r>
+              <w:t>ordinal (1-4)</w:t>
+            </w:r>
+          </w:p>
+        </w:tc>
+        <w:tc>
+          <w:tcPr>
+            <w:tcW w:w="0" w:type="auto"/>
+            <w:vAlign w:val="center"/>
+            <w:hideMark/>
+          </w:tcPr>
+          <w:p>
+            <w:r>
+              <w:t>Mức độ hài lòng với môi trường làm việc</w:t>
+            </w:r>
+          </w:p>
+        </w:tc>
+        <w:tc>
+          <w:tcPr>
+            <w:tcW w:w="0" w:type="auto"/>
+            <w:vAlign w:val="center"/>
+            <w:hideMark/>
+          </w:tcPr>
+          <w:p>
+            <w:r>
+              <w:t>Rất quan trọng để phân tích nguyên nhân</w:t>
+            </w:r>
+          </w:p>
+        </w:tc>
+      </w:tr>
+      <w:tr>
+        <w:trPr>
+          <w:tblCellSpacing w:w="15" w:type="dxa"/>
+        </w:trPr>
+        <w:tc>
+          <w:tcPr>
+            <w:tcW w:w="0" w:type="auto"/>
+            <w:vAlign w:val="center"/>
+            <w:hideMark/>
+          </w:tcPr>
+          <w:p>
+            <w:r>
+              <w:rPr>
+                <w:b/>
+                <w:bCs/>
+              </w:rPr>
+              <w:t>Gender</w:t>
+            </w:r>
+          </w:p>
+        </w:tc>
+        <w:tc>
+          <w:tcPr>
+            <w:tcW w:w="0" w:type="auto"/>
+            <w:vAlign w:val="center"/>
+            <w:hideMark/>
+          </w:tcPr>
+          <w:p>
+            <w:r>
+              <w:t>category</w:t>
+            </w:r>
+          </w:p>
+        </w:tc>
+        <w:tc>
+          <w:tcPr>
+            <w:tcW w:w="0" w:type="auto"/>
+            <w:vAlign w:val="center"/>
+            <w:hideMark/>
+          </w:tcPr>
+          <w:p>
+            <w:r>
+              <w:t>Nam/Nữ</w:t>
+            </w:r>
+          </w:p>
+        </w:tc>
+        <w:tc>
+          <w:tcPr>
+            <w:tcW w:w="0" w:type="auto"/>
+            <w:vAlign w:val="center"/>
+            <w:hideMark/>
+          </w:tcPr>
+          <w:p>
+            <w:r>
+              <w:t>Không phải yếu tố chính nhưng có thể tham khảo</w:t>
+            </w:r>
+          </w:p>
+        </w:tc>
+      </w:tr>
+      <w:tr>
+        <w:trPr>
+          <w:tblCellSpacing w:w="15" w:type="dxa"/>
+        </w:trPr>
+        <w:tc>
+          <w:tcPr>
+            <w:tcW w:w="0" w:type="auto"/>
+            <w:vAlign w:val="center"/>
+            <w:hideMark/>
+          </w:tcPr>
+          <w:p>
+            <w:r>
+              <w:rPr>
+                <w:b/>
+                <w:bCs/>
+              </w:rPr>
+              <w:t>HourlyRate</w:t>
+            </w:r>
+          </w:p>
+        </w:tc>
+        <w:tc>
+          <w:tcPr>
+            <w:tcW w:w="0" w:type="auto"/>
+            <w:vAlign w:val="center"/>
+            <w:hideMark/>
+          </w:tcPr>
+          <w:p>
+            <w:r>
+              <w:t>numeric</w:t>
+            </w:r>
+          </w:p>
+        </w:tc>
+        <w:tc>
+          <w:tcPr>
+            <w:tcW w:w="0" w:type="auto"/>
+            <w:vAlign w:val="center"/>
+            <w:hideMark/>
+          </w:tcPr>
+          <w:p>
+            <w:r>
+              <w:t>Lương theo giờ</w:t>
+            </w:r>
+          </w:p>
+        </w:tc>
+        <w:tc>
+          <w:tcPr>
+            <w:tcW w:w="0" w:type="auto"/>
+            <w:vAlign w:val="center"/>
+            <w:hideMark/>
+          </w:tcPr>
+          <w:p>
+            <w:r>
+              <w:t>Thường bỏ, dùng MonthlyIncome tốt hơn</w:t>
+            </w:r>
+          </w:p>
+        </w:tc>
+      </w:tr>
+      <w:tr>
+        <w:trPr>
+          <w:tblCellSpacing w:w="15" w:type="dxa"/>
+        </w:trPr>
+        <w:tc>
+          <w:tcPr>
+            <w:tcW w:w="0" w:type="auto"/>
+            <w:vAlign w:val="center"/>
+            <w:hideMark/>
+          </w:tcPr>
+          <w:p>
+            <w:r>
+              <w:rPr>
+                <w:b/>
+                <w:bCs/>
+              </w:rPr>
+              <w:t>JobInvolvement</w:t>
+            </w:r>
+          </w:p>
+        </w:tc>
+        <w:tc>
+          <w:tcPr>
+            <w:tcW w:w="0" w:type="auto"/>
+            <w:vAlign w:val="center"/>
+            <w:hideMark/>
+          </w:tcPr>
+          <w:p>
+            <w:r>
+              <w:t>ordinal (1-4)</w:t>
+            </w:r>
+          </w:p>
+        </w:tc>
+        <w:tc>
+          <w:tcPr>
+            <w:tcW w:w="0" w:type="auto"/>
+            <w:vAlign w:val="center"/>
+            <w:hideMark/>
+          </w:tcPr>
+          <w:p>
+            <w:r>
+              <w:t>Mức độ tham gia công việc</w:t>
+            </w:r>
+          </w:p>
+        </w:tc>
+        <w:tc>
+          <w:tcPr>
+            <w:tcW w:w="0" w:type="auto"/>
+            <w:vAlign w:val="center"/>
+            <w:hideMark/>
+          </w:tcPr>
+          <w:p>
+            <w:r>
+              <w:t>Thể hiện mức độ gắn kết</w:t>
+            </w:r>
+          </w:p>
+        </w:tc>
+      </w:tr>
+      <w:tr>
+        <w:trPr>
+          <w:tblCellSpacing w:w="15" w:type="dxa"/>
+        </w:trPr>
+        <w:tc>
+          <w:tcPr>
+            <w:tcW w:w="0" w:type="auto"/>
+            <w:vAlign w:val="center"/>
+            <w:hideMark/>
+          </w:tcPr>
+          <w:p>
+            <w:r>
+              <w:rPr>
+                <w:b/>
+                <w:bCs/>
+              </w:rPr>
+              <w:t>JobLevel</w:t>
+            </w:r>
+          </w:p>
+        </w:tc>
+        <w:tc>
+          <w:tcPr>
+            <w:tcW w:w="0" w:type="auto"/>
+            <w:vAlign w:val="center"/>
+            <w:hideMark/>
+          </w:tcPr>
+          <w:p>
+            <w:r>
+              <w:t>ordinal</w:t>
+            </w:r>
+          </w:p>
+        </w:tc>
+        <w:tc>
+          <w:tcPr>
+            <w:tcW w:w="0" w:type="auto"/>
+            <w:vAlign w:val="center"/>
+            <w:hideMark/>
+          </w:tcPr>
+          <w:p>
+            <w:r>
+              <w:t>Cấp bậc công việc (1 thấp → 5 cao)</w:t>
+            </w:r>
+          </w:p>
+        </w:tc>
+        <w:tc>
+          <w:tcPr>
+            <w:tcW w:w="0" w:type="auto"/>
+            <w:vAlign w:val="center"/>
+            <w:hideMark/>
+          </w:tcPr>
+          <w:p>
+            <w:r>
+              <w:t>Tương quan với lương</w:t>
+            </w:r>
+          </w:p>
+        </w:tc>
+      </w:tr>
+      <w:tr>
+        <w:trPr>
+          <w:tblCellSpacing w:w="15" w:type="dxa"/>
+        </w:trPr>
+        <w:tc>
+          <w:tcPr>
+            <w:tcW w:w="0" w:type="auto"/>
+            <w:vAlign w:val="center"/>
+            <w:hideMark/>
+          </w:tcPr>
+          <w:p>
+            <w:r>
+              <w:rPr>
+                <w:b/>
+                <w:bCs/>
+              </w:rPr>
+              <w:t>JobRole</w:t>
+            </w:r>
+          </w:p>
+        </w:tc>
+        <w:tc>
+          <w:tcPr>
+            <w:tcW w:w="0" w:type="auto"/>
+            <w:vAlign w:val="center"/>
+            <w:hideMark/>
+          </w:tcPr>
+          <w:p>
+            <w:r>
+              <w:t>category</w:t>
+            </w:r>
+          </w:p>
+        </w:tc>
+        <w:tc>
+          <w:tcPr>
+            <w:tcW w:w="0" w:type="auto"/>
+            <w:vAlign w:val="center"/>
+            <w:hideMark/>
+          </w:tcPr>
+          <w:p>
+            <w:r>
+              <w:t>Chức danh công việc</w:t>
+            </w:r>
+          </w:p>
+        </w:tc>
+        <w:tc>
+          <w:tcPr>
+            <w:tcW w:w="0" w:type="auto"/>
+            <w:vAlign w:val="center"/>
+            <w:hideMark/>
+          </w:tcPr>
+          <w:p>
+            <w:r>
+              <w:t>Sales Executive, Research Scientist,...</w:t>
+            </w:r>
+          </w:p>
+        </w:tc>
+      </w:tr>
+      <w:tr>
+        <w:trPr>
+          <w:tblCellSpacing w:w="15" w:type="dxa"/>
+        </w:trPr>
+        <w:tc>
+          <w:tcPr>
+            <w:tcW w:w="0" w:type="auto"/>
+            <w:vAlign w:val="center"/>
+            <w:hideMark/>
+          </w:tcPr>
+          <w:p>
+            <w:r>
+              <w:rPr>
+                <w:b/>
+                <w:bCs/>
+              </w:rPr>
               <w:lastRenderedPageBreak/>
-              <w:t>DistanceFromHome</w:t>
-            </w:r>
-          </w:p>
-        </w:tc>
-        <w:tc>
-          <w:tcPr>
-            <w:tcW w:w="0" w:type="auto"/>
-            <w:vAlign w:val="center"/>
-            <w:hideMark/>
-          </w:tcPr>
-          <w:p>
-            <w:r>
-              <w:t>numeric (int)</w:t>
-            </w:r>
-          </w:p>
-        </w:tc>
-        <w:tc>
-          <w:tcPr>
-            <w:tcW w:w="0" w:type="auto"/>
-            <w:vAlign w:val="center"/>
-            <w:hideMark/>
-          </w:tcPr>
-          <w:p>
-            <w:r>
-              <w:t>Khoảng cách từ nhà đến công ty (mile)</w:t>
-            </w:r>
-          </w:p>
-        </w:tc>
-        <w:tc>
-          <w:tcPr>
-            <w:tcW w:w="0" w:type="auto"/>
-            <w:vAlign w:val="center"/>
-            <w:hideMark/>
-          </w:tcPr>
-          <w:p>
-            <w:r>
-              <w:t>Ảnh hưởng một phần đến turnover</w:t>
-            </w:r>
-          </w:p>
-        </w:tc>
-      </w:tr>
-      <w:tr>
-        <w:trPr>
-          <w:tblCellSpacing w:w="15" w:type="dxa"/>
-        </w:trPr>
-        <w:tc>
-          <w:tcPr>
-            <w:tcW w:w="0" w:type="auto"/>
-            <w:vAlign w:val="center"/>
-            <w:hideMark/>
-          </w:tcPr>
-          <w:p>
-            <w:r>
-              <w:rPr>
-                <w:b/>
-                <w:bCs/>
-              </w:rPr>
-              <w:t>Education</w:t>
-            </w:r>
-          </w:p>
-        </w:tc>
-        <w:tc>
-          <w:tcPr>
-            <w:tcW w:w="0" w:type="auto"/>
-            <w:vAlign w:val="center"/>
-            <w:hideMark/>
-          </w:tcPr>
-          <w:p>
-            <w:r>
-              <w:t>ordinal (1-5)</w:t>
-            </w:r>
-          </w:p>
-        </w:tc>
-        <w:tc>
-          <w:tcPr>
-            <w:tcW w:w="0" w:type="auto"/>
-            <w:vAlign w:val="center"/>
-            <w:hideMark/>
-          </w:tcPr>
-          <w:p>
-            <w:r>
-              <w:t>Trình độ học vấn (1: thấp nhất, 5: cao nhất)</w:t>
-            </w:r>
-          </w:p>
-        </w:tc>
-        <w:tc>
-          <w:tcPr>
-            <w:tcW w:w="0" w:type="auto"/>
-            <w:vAlign w:val="center"/>
-            <w:hideMark/>
-          </w:tcPr>
-          <w:p>
-            <w:r>
-              <w:t>Có thể kết hợp thêm EducationField</w:t>
-            </w:r>
-          </w:p>
-        </w:tc>
-      </w:tr>
-      <w:tr>
-        <w:trPr>
-          <w:tblCellSpacing w:w="15" w:type="dxa"/>
-        </w:trPr>
-        <w:tc>
-          <w:tcPr>
-            <w:tcW w:w="0" w:type="auto"/>
-            <w:vAlign w:val="center"/>
-            <w:hideMark/>
-          </w:tcPr>
-          <w:p>
-            <w:r>
-              <w:rPr>
-                <w:b/>
-                <w:bCs/>
-              </w:rPr>
-              <w:t>EducationField</w:t>
+              <w:t>JobSatisfaction</w:t>
+            </w:r>
+          </w:p>
+        </w:tc>
+        <w:tc>
+          <w:tcPr>
+            <w:tcW w:w="0" w:type="auto"/>
+            <w:vAlign w:val="center"/>
+            <w:hideMark/>
+          </w:tcPr>
+          <w:p>
+            <w:r>
+              <w:t>ordinal (1-4)</w:t>
+            </w:r>
+          </w:p>
+        </w:tc>
+        <w:tc>
+          <w:tcPr>
+            <w:tcW w:w="0" w:type="auto"/>
+            <w:vAlign w:val="center"/>
+            <w:hideMark/>
+          </w:tcPr>
+          <w:p>
+            <w:r>
+              <w:t>Mức độ hài lòng công việc</w:t>
+            </w:r>
+          </w:p>
+        </w:tc>
+        <w:tc>
+          <w:tcPr>
+            <w:tcW w:w="0" w:type="auto"/>
+            <w:vAlign w:val="center"/>
+            <w:hideMark/>
+          </w:tcPr>
+          <w:p>
+            <w:r>
+              <w:t>Rất quan trọng để phân tích nguyên nhân</w:t>
+            </w:r>
+          </w:p>
+        </w:tc>
+      </w:tr>
+      <w:tr>
+        <w:trPr>
+          <w:tblCellSpacing w:w="15" w:type="dxa"/>
+        </w:trPr>
+        <w:tc>
+          <w:tcPr>
+            <w:tcW w:w="0" w:type="auto"/>
+            <w:vAlign w:val="center"/>
+            <w:hideMark/>
+          </w:tcPr>
+          <w:p>
+            <w:r>
+              <w:rPr>
+                <w:b/>
+                <w:bCs/>
+              </w:rPr>
+              <w:t>MaritalStatus</w:t>
             </w:r>
           </w:p>
         </w:tc>
@@ -2204,40 +2782,40 @@
           </w:tcPr>
           <w:p>
             <w:r>
-              <w:t>Ngành học</w:t>
-            </w:r>
-          </w:p>
-        </w:tc>
-        <w:tc>
-          <w:tcPr>
-            <w:tcW w:w="0" w:type="auto"/>
-            <w:vAlign w:val="center"/>
-            <w:hideMark/>
-          </w:tcPr>
-          <w:p>
-            <w:r>
-              <w:t>Life Sciences, Technical Degree, Human Resources...</w:t>
-            </w:r>
-          </w:p>
-        </w:tc>
-      </w:tr>
-      <w:tr>
-        <w:trPr>
-          <w:tblCellSpacing w:w="15" w:type="dxa"/>
-        </w:trPr>
-        <w:tc>
-          <w:tcPr>
-            <w:tcW w:w="0" w:type="auto"/>
-            <w:vAlign w:val="center"/>
-            <w:hideMark/>
-          </w:tcPr>
-          <w:p>
-            <w:r>
-              <w:rPr>
-                <w:b/>
-                <w:bCs/>
-              </w:rPr>
-              <w:t>EmployeeCount</w:t>
+              <w:t>Tình trạng hôn nhân</w:t>
+            </w:r>
+          </w:p>
+        </w:tc>
+        <w:tc>
+          <w:tcPr>
+            <w:tcW w:w="0" w:type="auto"/>
+            <w:vAlign w:val="center"/>
+            <w:hideMark/>
+          </w:tcPr>
+          <w:p>
+            <w:r>
+              <w:t>Single, Married, Divorced</w:t>
+            </w:r>
+          </w:p>
+        </w:tc>
+      </w:tr>
+      <w:tr>
+        <w:trPr>
+          <w:tblCellSpacing w:w="15" w:type="dxa"/>
+        </w:trPr>
+        <w:tc>
+          <w:tcPr>
+            <w:tcW w:w="0" w:type="auto"/>
+            <w:vAlign w:val="center"/>
+            <w:hideMark/>
+          </w:tcPr>
+          <w:p>
+            <w:r>
+              <w:rPr>
+                <w:b/>
+                <w:bCs/>
+              </w:rPr>
+              <w:t>MonthlyIncome</w:t>
             </w:r>
           </w:p>
         </w:tc>
@@ -2261,97 +2839,668 @@
           </w:tcPr>
           <w:p>
             <w:r>
-              <w:t>Số lượng nhân viên</w:t>
-            </w:r>
-          </w:p>
-        </w:tc>
-        <w:tc>
-          <w:tcPr>
-            <w:tcW w:w="0" w:type="auto"/>
-            <w:vAlign w:val="center"/>
-            <w:hideMark/>
-          </w:tcPr>
-          <w:p>
-            <w:r>
-              <w:t>Luôn = 1 (vô nghĩa, bỏ)</w:t>
-            </w:r>
-          </w:p>
-        </w:tc>
-      </w:tr>
-      <w:tr>
-        <w:trPr>
-          <w:tblCellSpacing w:w="15" w:type="dxa"/>
-        </w:trPr>
-        <w:tc>
-          <w:tcPr>
-            <w:tcW w:w="0" w:type="auto"/>
-            <w:vAlign w:val="center"/>
-            <w:hideMark/>
-          </w:tcPr>
-          <w:p>
-            <w:r>
-              <w:rPr>
-                <w:b/>
-                <w:bCs/>
-              </w:rPr>
-              <w:t>EmployeeNumber</w:t>
-            </w:r>
-          </w:p>
-        </w:tc>
-        <w:tc>
-          <w:tcPr>
-            <w:tcW w:w="0" w:type="auto"/>
-            <w:vAlign w:val="center"/>
-            <w:hideMark/>
-          </w:tcPr>
-          <w:p>
-            <w:r>
-              <w:t>numeric (ID)</w:t>
-            </w:r>
-          </w:p>
-        </w:tc>
-        <w:tc>
-          <w:tcPr>
-            <w:tcW w:w="0" w:type="auto"/>
-            <w:vAlign w:val="center"/>
-            <w:hideMark/>
-          </w:tcPr>
-          <w:p>
-            <w:r>
-              <w:t>ID nhân viên</w:t>
-            </w:r>
-          </w:p>
-        </w:tc>
-        <w:tc>
-          <w:tcPr>
-            <w:tcW w:w="0" w:type="auto"/>
-            <w:vAlign w:val="center"/>
-            <w:hideMark/>
-          </w:tcPr>
-          <w:p>
-            <w:r>
-              <w:t>Chỉ để định danh, không phân tích</w:t>
-            </w:r>
-          </w:p>
-        </w:tc>
-      </w:tr>
-      <w:tr>
-        <w:trPr>
-          <w:tblCellSpacing w:w="15" w:type="dxa"/>
-        </w:trPr>
-        <w:tc>
-          <w:tcPr>
-            <w:tcW w:w="0" w:type="auto"/>
-            <w:vAlign w:val="center"/>
-            <w:hideMark/>
-          </w:tcPr>
-          <w:p>
-            <w:r>
-              <w:rPr>
-                <w:b/>
-                <w:bCs/>
-              </w:rPr>
-              <w:t>EnvironmentSatisfaction</w:t>
+              <w:t>Tổng lương hàng tháng</w:t>
+            </w:r>
+          </w:p>
+        </w:tc>
+        <w:tc>
+          <w:tcPr>
+            <w:tcW w:w="0" w:type="auto"/>
+            <w:vAlign w:val="center"/>
+            <w:hideMark/>
+          </w:tcPr>
+          <w:p>
+            <w:r>
+              <w:t>Một trong các biến nguyên nhân chính</w:t>
+            </w:r>
+          </w:p>
+        </w:tc>
+      </w:tr>
+      <w:tr>
+        <w:trPr>
+          <w:tblCellSpacing w:w="15" w:type="dxa"/>
+        </w:trPr>
+        <w:tc>
+          <w:tcPr>
+            <w:tcW w:w="0" w:type="auto"/>
+            <w:vAlign w:val="center"/>
+            <w:hideMark/>
+          </w:tcPr>
+          <w:p>
+            <w:r>
+              <w:rPr>
+                <w:b/>
+                <w:bCs/>
+              </w:rPr>
+              <w:t>MonthlyRate</w:t>
+            </w:r>
+          </w:p>
+        </w:tc>
+        <w:tc>
+          <w:tcPr>
+            <w:tcW w:w="0" w:type="auto"/>
+            <w:vAlign w:val="center"/>
+            <w:hideMark/>
+          </w:tcPr>
+          <w:p>
+            <w:r>
+              <w:t>numeric</w:t>
+            </w:r>
+          </w:p>
+        </w:tc>
+        <w:tc>
+          <w:tcPr>
+            <w:tcW w:w="0" w:type="auto"/>
+            <w:vAlign w:val="center"/>
+            <w:hideMark/>
+          </w:tcPr>
+          <w:p>
+            <w:r>
+              <w:t>Mức lương hàng tháng khác (không cần thiết)</w:t>
+            </w:r>
+          </w:p>
+        </w:tc>
+        <w:tc>
+          <w:tcPr>
+            <w:tcW w:w="0" w:type="auto"/>
+            <w:vAlign w:val="center"/>
+            <w:hideMark/>
+          </w:tcPr>
+          <w:p>
+            <w:r>
+              <w:t>Bỏ, gây nhiễu</w:t>
+            </w:r>
+          </w:p>
+        </w:tc>
+      </w:tr>
+      <w:tr>
+        <w:trPr>
+          <w:tblCellSpacing w:w="15" w:type="dxa"/>
+        </w:trPr>
+        <w:tc>
+          <w:tcPr>
+            <w:tcW w:w="0" w:type="auto"/>
+            <w:vAlign w:val="center"/>
+            <w:hideMark/>
+          </w:tcPr>
+          <w:p>
+            <w:r>
+              <w:rPr>
+                <w:b/>
+                <w:bCs/>
+              </w:rPr>
+              <w:t>NumCompaniesWorked</w:t>
+            </w:r>
+          </w:p>
+        </w:tc>
+        <w:tc>
+          <w:tcPr>
+            <w:tcW w:w="0" w:type="auto"/>
+            <w:vAlign w:val="center"/>
+            <w:hideMark/>
+          </w:tcPr>
+          <w:p>
+            <w:r>
+              <w:t>numeric</w:t>
+            </w:r>
+          </w:p>
+        </w:tc>
+        <w:tc>
+          <w:tcPr>
+            <w:tcW w:w="0" w:type="auto"/>
+            <w:vAlign w:val="center"/>
+            <w:hideMark/>
+          </w:tcPr>
+          <w:p>
+            <w:r>
+              <w:t>Số công ty từng làm</w:t>
+            </w:r>
+          </w:p>
+        </w:tc>
+        <w:tc>
+          <w:tcPr>
+            <w:tcW w:w="0" w:type="auto"/>
+            <w:vAlign w:val="center"/>
+            <w:hideMark/>
+          </w:tcPr>
+          <w:p>
+            <w:r>
+              <w:t>Thể hiện mức độ nhảy việc</w:t>
+            </w:r>
+          </w:p>
+        </w:tc>
+      </w:tr>
+      <w:tr>
+        <w:trPr>
+          <w:tblCellSpacing w:w="15" w:type="dxa"/>
+        </w:trPr>
+        <w:tc>
+          <w:tcPr>
+            <w:tcW w:w="0" w:type="auto"/>
+            <w:vAlign w:val="center"/>
+            <w:hideMark/>
+          </w:tcPr>
+          <w:p>
+            <w:r>
+              <w:rPr>
+                <w:b/>
+                <w:bCs/>
+              </w:rPr>
+              <w:t>Over18</w:t>
+            </w:r>
+          </w:p>
+        </w:tc>
+        <w:tc>
+          <w:tcPr>
+            <w:tcW w:w="0" w:type="auto"/>
+            <w:vAlign w:val="center"/>
+            <w:hideMark/>
+          </w:tcPr>
+          <w:p>
+            <w:r>
+              <w:t>category</w:t>
+            </w:r>
+          </w:p>
+        </w:tc>
+        <w:tc>
+          <w:tcPr>
+            <w:tcW w:w="0" w:type="auto"/>
+            <w:vAlign w:val="center"/>
+            <w:hideMark/>
+          </w:tcPr>
+          <w:p>
+            <w:r>
+              <w:t>Tất cả đều Y</w:t>
+            </w:r>
+          </w:p>
+        </w:tc>
+        <w:tc>
+          <w:tcPr>
+            <w:tcW w:w="0" w:type="auto"/>
+            <w:vAlign w:val="center"/>
+            <w:hideMark/>
+          </w:tcPr>
+          <w:p>
+            <w:r>
+              <w:t>Không có ý nghĩa phân tích, bỏ luôn</w:t>
+            </w:r>
+          </w:p>
+        </w:tc>
+      </w:tr>
+      <w:tr>
+        <w:trPr>
+          <w:tblCellSpacing w:w="15" w:type="dxa"/>
+        </w:trPr>
+        <w:tc>
+          <w:tcPr>
+            <w:tcW w:w="0" w:type="auto"/>
+            <w:vAlign w:val="center"/>
+            <w:hideMark/>
+          </w:tcPr>
+          <w:p>
+            <w:r>
+              <w:rPr>
+                <w:b/>
+                <w:bCs/>
+              </w:rPr>
+              <w:t>OverTime</w:t>
+            </w:r>
+          </w:p>
+        </w:tc>
+        <w:tc>
+          <w:tcPr>
+            <w:tcW w:w="0" w:type="auto"/>
+            <w:vAlign w:val="center"/>
+            <w:hideMark/>
+          </w:tcPr>
+          <w:p>
+            <w:r>
+              <w:t>category</w:t>
+            </w:r>
+          </w:p>
+        </w:tc>
+        <w:tc>
+          <w:tcPr>
+            <w:tcW w:w="0" w:type="auto"/>
+            <w:vAlign w:val="center"/>
+            <w:hideMark/>
+          </w:tcPr>
+          <w:p>
+            <w:r>
+              <w:t>Có làm thêm giờ không</w:t>
+            </w:r>
+          </w:p>
+        </w:tc>
+        <w:tc>
+          <w:tcPr>
+            <w:tcW w:w="0" w:type="auto"/>
+            <w:vAlign w:val="center"/>
+            <w:hideMark/>
+          </w:tcPr>
+          <w:p>
+            <w:r>
+              <w:t>Cực kỳ quan trọng – yếu tố stress!</w:t>
+            </w:r>
+          </w:p>
+        </w:tc>
+      </w:tr>
+      <w:tr>
+        <w:trPr>
+          <w:tblCellSpacing w:w="15" w:type="dxa"/>
+        </w:trPr>
+        <w:tc>
+          <w:tcPr>
+            <w:tcW w:w="0" w:type="auto"/>
+            <w:vAlign w:val="center"/>
+            <w:hideMark/>
+          </w:tcPr>
+          <w:p>
+            <w:r>
+              <w:rPr>
+                <w:b/>
+                <w:bCs/>
+              </w:rPr>
+              <w:t>PercentSalaryHike</w:t>
+            </w:r>
+          </w:p>
+        </w:tc>
+        <w:tc>
+          <w:tcPr>
+            <w:tcW w:w="0" w:type="auto"/>
+            <w:vAlign w:val="center"/>
+            <w:hideMark/>
+          </w:tcPr>
+          <w:p>
+            <w:r>
+              <w:t>numeric</w:t>
+            </w:r>
+          </w:p>
+        </w:tc>
+        <w:tc>
+          <w:tcPr>
+            <w:tcW w:w="0" w:type="auto"/>
+            <w:vAlign w:val="center"/>
+            <w:hideMark/>
+          </w:tcPr>
+          <w:p>
+            <w:r>
+              <w:t>% tăng lương gần nhất</w:t>
+            </w:r>
+          </w:p>
+        </w:tc>
+        <w:tc>
+          <w:tcPr>
+            <w:tcW w:w="0" w:type="auto"/>
+            <w:vAlign w:val="center"/>
+            <w:hideMark/>
+          </w:tcPr>
+          <w:p>
+            <w:r>
+              <w:t>Thể hiện đãi ngộ</w:t>
+            </w:r>
+          </w:p>
+        </w:tc>
+      </w:tr>
+      <w:tr>
+        <w:trPr>
+          <w:tblCellSpacing w:w="15" w:type="dxa"/>
+        </w:trPr>
+        <w:tc>
+          <w:tcPr>
+            <w:tcW w:w="0" w:type="auto"/>
+            <w:vAlign w:val="center"/>
+            <w:hideMark/>
+          </w:tcPr>
+          <w:p>
+            <w:r>
+              <w:rPr>
+                <w:b/>
+                <w:bCs/>
+              </w:rPr>
+              <w:t>PerformanceRating</w:t>
+            </w:r>
+          </w:p>
+        </w:tc>
+        <w:tc>
+          <w:tcPr>
+            <w:tcW w:w="0" w:type="auto"/>
+            <w:vAlign w:val="center"/>
+            <w:hideMark/>
+          </w:tcPr>
+          <w:p>
+            <w:r>
+              <w:t>ordinal</w:t>
+            </w:r>
+          </w:p>
+        </w:tc>
+        <w:tc>
+          <w:tcPr>
+            <w:tcW w:w="0" w:type="auto"/>
+            <w:vAlign w:val="center"/>
+            <w:hideMark/>
+          </w:tcPr>
+          <w:p>
+            <w:r>
+              <w:t>Đánh giá hiệu suất (thường cao đều)</w:t>
+            </w:r>
+          </w:p>
+        </w:tc>
+        <w:tc>
+          <w:tcPr>
+            <w:tcW w:w="0" w:type="auto"/>
+            <w:vAlign w:val="center"/>
+            <w:hideMark/>
+          </w:tcPr>
+          <w:p>
+            <w:r>
+              <w:t>Ít phân biệt rõ ràng</w:t>
+            </w:r>
+          </w:p>
+        </w:tc>
+      </w:tr>
+      <w:tr>
+        <w:trPr>
+          <w:tblCellSpacing w:w="15" w:type="dxa"/>
+        </w:trPr>
+        <w:tc>
+          <w:tcPr>
+            <w:tcW w:w="0" w:type="auto"/>
+            <w:vAlign w:val="center"/>
+            <w:hideMark/>
+          </w:tcPr>
+          <w:p>
+            <w:r>
+              <w:rPr>
+                <w:b/>
+                <w:bCs/>
+              </w:rPr>
+              <w:t>RelationshipSatisfaction</w:t>
+            </w:r>
+          </w:p>
+        </w:tc>
+        <w:tc>
+          <w:tcPr>
+            <w:tcW w:w="0" w:type="auto"/>
+            <w:vAlign w:val="center"/>
+            <w:hideMark/>
+          </w:tcPr>
+          <w:p>
+            <w:r>
+              <w:t>ordinal</w:t>
+            </w:r>
+          </w:p>
+        </w:tc>
+        <w:tc>
+          <w:tcPr>
+            <w:tcW w:w="0" w:type="auto"/>
+            <w:vAlign w:val="center"/>
+            <w:hideMark/>
+          </w:tcPr>
+          <w:p>
+            <w:r>
+              <w:t>Mức độ hài lòng về mối quan hệ tại nơi làm việc</w:t>
+            </w:r>
+          </w:p>
+        </w:tc>
+        <w:tc>
+          <w:tcPr>
+            <w:tcW w:w="0" w:type="auto"/>
+            <w:vAlign w:val="center"/>
+            <w:hideMark/>
+          </w:tcPr>
+          <w:p>
+            <w:r>
+              <w:t>Bổ sung insight</w:t>
+            </w:r>
+          </w:p>
+        </w:tc>
+      </w:tr>
+      <w:tr>
+        <w:trPr>
+          <w:tblCellSpacing w:w="15" w:type="dxa"/>
+        </w:trPr>
+        <w:tc>
+          <w:tcPr>
+            <w:tcW w:w="0" w:type="auto"/>
+            <w:vAlign w:val="center"/>
+            <w:hideMark/>
+          </w:tcPr>
+          <w:p>
+            <w:r>
+              <w:rPr>
+                <w:b/>
+                <w:bCs/>
+              </w:rPr>
+              <w:t>StandardHours</w:t>
+            </w:r>
+          </w:p>
+        </w:tc>
+        <w:tc>
+          <w:tcPr>
+            <w:tcW w:w="0" w:type="auto"/>
+            <w:vAlign w:val="center"/>
+            <w:hideMark/>
+          </w:tcPr>
+          <w:p>
+            <w:r>
+              <w:t>numeric</w:t>
+            </w:r>
+          </w:p>
+        </w:tc>
+        <w:tc>
+          <w:tcPr>
+            <w:tcW w:w="0" w:type="auto"/>
+            <w:vAlign w:val="center"/>
+            <w:hideMark/>
+          </w:tcPr>
+          <w:p>
+            <w:r>
+              <w:t>Tất cả = 80</w:t>
+            </w:r>
+          </w:p>
+        </w:tc>
+        <w:tc>
+          <w:tcPr>
+            <w:tcW w:w="0" w:type="auto"/>
+            <w:vAlign w:val="center"/>
+            <w:hideMark/>
+          </w:tcPr>
+          <w:p>
+            <w:r>
+              <w:t>Không có ý nghĩa phân tích, bỏ luôn</w:t>
+            </w:r>
+          </w:p>
+        </w:tc>
+      </w:tr>
+      <w:tr>
+        <w:trPr>
+          <w:tblCellSpacing w:w="15" w:type="dxa"/>
+        </w:trPr>
+        <w:tc>
+          <w:tcPr>
+            <w:tcW w:w="0" w:type="auto"/>
+            <w:vAlign w:val="center"/>
+            <w:hideMark/>
+          </w:tcPr>
+          <w:p>
+            <w:r>
+              <w:rPr>
+                <w:b/>
+                <w:bCs/>
+              </w:rPr>
+              <w:t>StockOptionLevel</w:t>
+            </w:r>
+          </w:p>
+        </w:tc>
+        <w:tc>
+          <w:tcPr>
+            <w:tcW w:w="0" w:type="auto"/>
+            <w:vAlign w:val="center"/>
+            <w:hideMark/>
+          </w:tcPr>
+          <w:p>
+            <w:r>
+              <w:t>ordinal (0–3)</w:t>
+            </w:r>
+          </w:p>
+        </w:tc>
+        <w:tc>
+          <w:tcPr>
+            <w:tcW w:w="0" w:type="auto"/>
+            <w:vAlign w:val="center"/>
+            <w:hideMark/>
+          </w:tcPr>
+          <w:p>
+            <w:r>
+              <w:t>Quyền chọn cổ phiếu</w:t>
+            </w:r>
+          </w:p>
+        </w:tc>
+        <w:tc>
+          <w:tcPr>
+            <w:tcW w:w="0" w:type="auto"/>
+            <w:vAlign w:val="center"/>
+            <w:hideMark/>
+          </w:tcPr>
+          <w:p>
+            <w:r>
+              <w:t>Quyền lợi tài chính</w:t>
+            </w:r>
+          </w:p>
+        </w:tc>
+      </w:tr>
+      <w:tr>
+        <w:trPr>
+          <w:tblCellSpacing w:w="15" w:type="dxa"/>
+        </w:trPr>
+        <w:tc>
+          <w:tcPr>
+            <w:tcW w:w="0" w:type="auto"/>
+            <w:vAlign w:val="center"/>
+            <w:hideMark/>
+          </w:tcPr>
+          <w:p>
+            <w:r>
+              <w:rPr>
+                <w:b/>
+                <w:bCs/>
+              </w:rPr>
+              <w:t>TotalWorkingYears</w:t>
+            </w:r>
+          </w:p>
+        </w:tc>
+        <w:tc>
+          <w:tcPr>
+            <w:tcW w:w="0" w:type="auto"/>
+            <w:vAlign w:val="center"/>
+            <w:hideMark/>
+          </w:tcPr>
+          <w:p>
+            <w:r>
+              <w:t>numeric</w:t>
+            </w:r>
+          </w:p>
+        </w:tc>
+        <w:tc>
+          <w:tcPr>
+            <w:tcW w:w="0" w:type="auto"/>
+            <w:vAlign w:val="center"/>
+            <w:hideMark/>
+          </w:tcPr>
+          <w:p>
+            <w:r>
+              <w:t>Tổng số năm đi làm</w:t>
+            </w:r>
+          </w:p>
+        </w:tc>
+        <w:tc>
+          <w:tcPr>
+            <w:tcW w:w="0" w:type="auto"/>
+            <w:vAlign w:val="center"/>
+            <w:hideMark/>
+          </w:tcPr>
+          <w:p>
+            <w:r>
+              <w:t>Gắn với thâm niên</w:t>
+            </w:r>
+          </w:p>
+        </w:tc>
+      </w:tr>
+      <w:tr>
+        <w:trPr>
+          <w:tblCellSpacing w:w="15" w:type="dxa"/>
+        </w:trPr>
+        <w:tc>
+          <w:tcPr>
+            <w:tcW w:w="0" w:type="auto"/>
+            <w:vAlign w:val="center"/>
+            <w:hideMark/>
+          </w:tcPr>
+          <w:p>
+            <w:r>
+              <w:rPr>
+                <w:b/>
+                <w:bCs/>
+              </w:rPr>
+              <w:t>TrainingTimesLastYear</w:t>
+            </w:r>
+          </w:p>
+        </w:tc>
+        <w:tc>
+          <w:tcPr>
+            <w:tcW w:w="0" w:type="auto"/>
+            <w:vAlign w:val="center"/>
+            <w:hideMark/>
+          </w:tcPr>
+          <w:p>
+            <w:r>
+              <w:t>numeric</w:t>
+            </w:r>
+          </w:p>
+        </w:tc>
+        <w:tc>
+          <w:tcPr>
+            <w:tcW w:w="0" w:type="auto"/>
+            <w:vAlign w:val="center"/>
+            <w:hideMark/>
+          </w:tcPr>
+          <w:p>
+            <w:r>
+              <w:t>Số lần đào tạo trong năm</w:t>
+            </w:r>
+          </w:p>
+        </w:tc>
+        <w:tc>
+          <w:tcPr>
+            <w:tcW w:w="0" w:type="auto"/>
+            <w:vAlign w:val="center"/>
+            <w:hideMark/>
+          </w:tcPr>
+          <w:p>
+            <w:r>
+              <w:t>Phát triển nghề nghiệp</w:t>
+            </w:r>
+          </w:p>
+        </w:tc>
+      </w:tr>
+      <w:tr>
+        <w:trPr>
+          <w:tblCellSpacing w:w="15" w:type="dxa"/>
+        </w:trPr>
+        <w:tc>
+          <w:tcPr>
+            <w:tcW w:w="0" w:type="auto"/>
+            <w:vAlign w:val="center"/>
+            <w:hideMark/>
+          </w:tcPr>
+          <w:p>
+            <w:r>
+              <w:rPr>
+                <w:b/>
+                <w:bCs/>
+              </w:rPr>
+              <w:lastRenderedPageBreak/>
+              <w:t>WorkLifeBalance</w:t>
             </w:r>
           </w:p>
         </w:tc>
@@ -2375,97 +3524,40 @@
           </w:tcPr>
           <w:p>
             <w:r>
-              <w:t>Mức độ hài lòng với môi trường làm việc</w:t>
-            </w:r>
-          </w:p>
-        </w:tc>
-        <w:tc>
-          <w:tcPr>
-            <w:tcW w:w="0" w:type="auto"/>
-            <w:vAlign w:val="center"/>
-            <w:hideMark/>
-          </w:tcPr>
-          <w:p>
-            <w:r>
-              <w:t>Rất quan trọng để phân tích nguyên nhân</w:t>
-            </w:r>
-          </w:p>
-        </w:tc>
-      </w:tr>
-      <w:tr>
-        <w:trPr>
-          <w:tblCellSpacing w:w="15" w:type="dxa"/>
-        </w:trPr>
-        <w:tc>
-          <w:tcPr>
-            <w:tcW w:w="0" w:type="auto"/>
-            <w:vAlign w:val="center"/>
-            <w:hideMark/>
-          </w:tcPr>
-          <w:p>
-            <w:r>
-              <w:rPr>
-                <w:b/>
-                <w:bCs/>
-              </w:rPr>
-              <w:t>Gender</w:t>
-            </w:r>
-          </w:p>
-        </w:tc>
-        <w:tc>
-          <w:tcPr>
-            <w:tcW w:w="0" w:type="auto"/>
-            <w:vAlign w:val="center"/>
-            <w:hideMark/>
-          </w:tcPr>
-          <w:p>
-            <w:r>
-              <w:t>category</w:t>
-            </w:r>
-          </w:p>
-        </w:tc>
-        <w:tc>
-          <w:tcPr>
-            <w:tcW w:w="0" w:type="auto"/>
-            <w:vAlign w:val="center"/>
-            <w:hideMark/>
-          </w:tcPr>
-          <w:p>
-            <w:r>
-              <w:t>Nam/Nữ</w:t>
-            </w:r>
-          </w:p>
-        </w:tc>
-        <w:tc>
-          <w:tcPr>
-            <w:tcW w:w="0" w:type="auto"/>
-            <w:vAlign w:val="center"/>
-            <w:hideMark/>
-          </w:tcPr>
-          <w:p>
-            <w:r>
-              <w:t>Không phải yếu tố chính nhưng có thể tham khảo</w:t>
-            </w:r>
-          </w:p>
-        </w:tc>
-      </w:tr>
-      <w:tr>
-        <w:trPr>
-          <w:tblCellSpacing w:w="15" w:type="dxa"/>
-        </w:trPr>
-        <w:tc>
-          <w:tcPr>
-            <w:tcW w:w="0" w:type="auto"/>
-            <w:vAlign w:val="center"/>
-            <w:hideMark/>
-          </w:tcPr>
-          <w:p>
-            <w:r>
-              <w:rPr>
-                <w:b/>
-                <w:bCs/>
-              </w:rPr>
-              <w:t>HourlyRate</w:t>
+              <w:t>Cân bằng công việc-cuộc sống</w:t>
+            </w:r>
+          </w:p>
+        </w:tc>
+        <w:tc>
+          <w:tcPr>
+            <w:tcW w:w="0" w:type="auto"/>
+            <w:vAlign w:val="center"/>
+            <w:hideMark/>
+          </w:tcPr>
+          <w:p>
+            <w:r>
+              <w:t>Chỉ số rất quan trọng</w:t>
+            </w:r>
+          </w:p>
+        </w:tc>
+      </w:tr>
+      <w:tr>
+        <w:trPr>
+          <w:tblCellSpacing w:w="15" w:type="dxa"/>
+        </w:trPr>
+        <w:tc>
+          <w:tcPr>
+            <w:tcW w:w="0" w:type="auto"/>
+            <w:vAlign w:val="center"/>
+            <w:hideMark/>
+          </w:tcPr>
+          <w:p>
+            <w:r>
+              <w:rPr>
+                <w:b/>
+                <w:bCs/>
+              </w:rPr>
+              <w:t>YearsAtCompany</w:t>
             </w:r>
           </w:p>
         </w:tc>
@@ -2489,1090 +3581,6 @@
           </w:tcPr>
           <w:p>
             <w:r>
-              <w:t>Lương theo giờ</w:t>
-            </w:r>
-          </w:p>
-        </w:tc>
-        <w:tc>
-          <w:tcPr>
-            <w:tcW w:w="0" w:type="auto"/>
-            <w:vAlign w:val="center"/>
-            <w:hideMark/>
-          </w:tcPr>
-          <w:p>
-            <w:r>
-              <w:t>Thường bỏ, dùng MonthlyIncome tốt hơn</w:t>
-            </w:r>
-          </w:p>
-        </w:tc>
-      </w:tr>
-      <w:tr>
-        <w:trPr>
-          <w:tblCellSpacing w:w="15" w:type="dxa"/>
-        </w:trPr>
-        <w:tc>
-          <w:tcPr>
-            <w:tcW w:w="0" w:type="auto"/>
-            <w:vAlign w:val="center"/>
-            <w:hideMark/>
-          </w:tcPr>
-          <w:p>
-            <w:r>
-              <w:rPr>
-                <w:b/>
-                <w:bCs/>
-              </w:rPr>
-              <w:t>JobInvolvement</w:t>
-            </w:r>
-          </w:p>
-        </w:tc>
-        <w:tc>
-          <w:tcPr>
-            <w:tcW w:w="0" w:type="auto"/>
-            <w:vAlign w:val="center"/>
-            <w:hideMark/>
-          </w:tcPr>
-          <w:p>
-            <w:r>
-              <w:t>ordinal (1-4)</w:t>
-            </w:r>
-          </w:p>
-        </w:tc>
-        <w:tc>
-          <w:tcPr>
-            <w:tcW w:w="0" w:type="auto"/>
-            <w:vAlign w:val="center"/>
-            <w:hideMark/>
-          </w:tcPr>
-          <w:p>
-            <w:r>
-              <w:t>Mức độ tham gia công việc</w:t>
-            </w:r>
-          </w:p>
-        </w:tc>
-        <w:tc>
-          <w:tcPr>
-            <w:tcW w:w="0" w:type="auto"/>
-            <w:vAlign w:val="center"/>
-            <w:hideMark/>
-          </w:tcPr>
-          <w:p>
-            <w:r>
-              <w:t>Thể hiện mức độ gắn kết</w:t>
-            </w:r>
-          </w:p>
-        </w:tc>
-      </w:tr>
-      <w:tr>
-        <w:trPr>
-          <w:tblCellSpacing w:w="15" w:type="dxa"/>
-        </w:trPr>
-        <w:tc>
-          <w:tcPr>
-            <w:tcW w:w="0" w:type="auto"/>
-            <w:vAlign w:val="center"/>
-            <w:hideMark/>
-          </w:tcPr>
-          <w:p>
-            <w:r>
-              <w:rPr>
-                <w:b/>
-                <w:bCs/>
-              </w:rPr>
-              <w:t>JobLevel</w:t>
-            </w:r>
-          </w:p>
-        </w:tc>
-        <w:tc>
-          <w:tcPr>
-            <w:tcW w:w="0" w:type="auto"/>
-            <w:vAlign w:val="center"/>
-            <w:hideMark/>
-          </w:tcPr>
-          <w:p>
-            <w:r>
-              <w:t>ordinal</w:t>
-            </w:r>
-          </w:p>
-        </w:tc>
-        <w:tc>
-          <w:tcPr>
-            <w:tcW w:w="0" w:type="auto"/>
-            <w:vAlign w:val="center"/>
-            <w:hideMark/>
-          </w:tcPr>
-          <w:p>
-            <w:r>
-              <w:t>Cấp bậc công việc (1 thấp → 5 cao)</w:t>
-            </w:r>
-          </w:p>
-        </w:tc>
-        <w:tc>
-          <w:tcPr>
-            <w:tcW w:w="0" w:type="auto"/>
-            <w:vAlign w:val="center"/>
-            <w:hideMark/>
-          </w:tcPr>
-          <w:p>
-            <w:r>
-              <w:t>Tương quan với lương</w:t>
-            </w:r>
-          </w:p>
-        </w:tc>
-      </w:tr>
-      <w:tr>
-        <w:trPr>
-          <w:tblCellSpacing w:w="15" w:type="dxa"/>
-        </w:trPr>
-        <w:tc>
-          <w:tcPr>
-            <w:tcW w:w="0" w:type="auto"/>
-            <w:vAlign w:val="center"/>
-            <w:hideMark/>
-          </w:tcPr>
-          <w:p>
-            <w:r>
-              <w:rPr>
-                <w:b/>
-                <w:bCs/>
-              </w:rPr>
-              <w:t>JobRole</w:t>
-            </w:r>
-          </w:p>
-        </w:tc>
-        <w:tc>
-          <w:tcPr>
-            <w:tcW w:w="0" w:type="auto"/>
-            <w:vAlign w:val="center"/>
-            <w:hideMark/>
-          </w:tcPr>
-          <w:p>
-            <w:r>
-              <w:t>category</w:t>
-            </w:r>
-          </w:p>
-        </w:tc>
-        <w:tc>
-          <w:tcPr>
-            <w:tcW w:w="0" w:type="auto"/>
-            <w:vAlign w:val="center"/>
-            <w:hideMark/>
-          </w:tcPr>
-          <w:p>
-            <w:r>
-              <w:t>Chức danh công việc</w:t>
-            </w:r>
-          </w:p>
-        </w:tc>
-        <w:tc>
-          <w:tcPr>
-            <w:tcW w:w="0" w:type="auto"/>
-            <w:vAlign w:val="center"/>
-            <w:hideMark/>
-          </w:tcPr>
-          <w:p>
-            <w:r>
-              <w:t>Sales Executive, Research Scientist,...</w:t>
-            </w:r>
-          </w:p>
-        </w:tc>
-      </w:tr>
-      <w:tr>
-        <w:trPr>
-          <w:tblCellSpacing w:w="15" w:type="dxa"/>
-        </w:trPr>
-        <w:tc>
-          <w:tcPr>
-            <w:tcW w:w="0" w:type="auto"/>
-            <w:vAlign w:val="center"/>
-            <w:hideMark/>
-          </w:tcPr>
-          <w:p>
-            <w:r>
-              <w:rPr>
-                <w:b/>
-                <w:bCs/>
-              </w:rPr>
-              <w:t>JobSatisfaction</w:t>
-            </w:r>
-          </w:p>
-        </w:tc>
-        <w:tc>
-          <w:tcPr>
-            <w:tcW w:w="0" w:type="auto"/>
-            <w:vAlign w:val="center"/>
-            <w:hideMark/>
-          </w:tcPr>
-          <w:p>
-            <w:r>
-              <w:t>ordinal (1-4)</w:t>
-            </w:r>
-          </w:p>
-        </w:tc>
-        <w:tc>
-          <w:tcPr>
-            <w:tcW w:w="0" w:type="auto"/>
-            <w:vAlign w:val="center"/>
-            <w:hideMark/>
-          </w:tcPr>
-          <w:p>
-            <w:r>
-              <w:t>Mức độ hài lòng công việc</w:t>
-            </w:r>
-          </w:p>
-        </w:tc>
-        <w:tc>
-          <w:tcPr>
-            <w:tcW w:w="0" w:type="auto"/>
-            <w:vAlign w:val="center"/>
-            <w:hideMark/>
-          </w:tcPr>
-          <w:p>
-            <w:r>
-              <w:t>Rất quan trọng để phân tích nguyên nhân</w:t>
-            </w:r>
-          </w:p>
-        </w:tc>
-      </w:tr>
-      <w:tr>
-        <w:trPr>
-          <w:tblCellSpacing w:w="15" w:type="dxa"/>
-        </w:trPr>
-        <w:tc>
-          <w:tcPr>
-            <w:tcW w:w="0" w:type="auto"/>
-            <w:vAlign w:val="center"/>
-            <w:hideMark/>
-          </w:tcPr>
-          <w:p>
-            <w:r>
-              <w:rPr>
-                <w:b/>
-                <w:bCs/>
-              </w:rPr>
-              <w:t>MaritalStatus</w:t>
-            </w:r>
-          </w:p>
-        </w:tc>
-        <w:tc>
-          <w:tcPr>
-            <w:tcW w:w="0" w:type="auto"/>
-            <w:vAlign w:val="center"/>
-            <w:hideMark/>
-          </w:tcPr>
-          <w:p>
-            <w:r>
-              <w:t>category</w:t>
-            </w:r>
-          </w:p>
-        </w:tc>
-        <w:tc>
-          <w:tcPr>
-            <w:tcW w:w="0" w:type="auto"/>
-            <w:vAlign w:val="center"/>
-            <w:hideMark/>
-          </w:tcPr>
-          <w:p>
-            <w:r>
-              <w:t>Tình trạng hôn nhân</w:t>
-            </w:r>
-          </w:p>
-        </w:tc>
-        <w:tc>
-          <w:tcPr>
-            <w:tcW w:w="0" w:type="auto"/>
-            <w:vAlign w:val="center"/>
-            <w:hideMark/>
-          </w:tcPr>
-          <w:p>
-            <w:r>
-              <w:t>Single, Married, Divorced</w:t>
-            </w:r>
-          </w:p>
-        </w:tc>
-      </w:tr>
-      <w:tr>
-        <w:trPr>
-          <w:tblCellSpacing w:w="15" w:type="dxa"/>
-        </w:trPr>
-        <w:tc>
-          <w:tcPr>
-            <w:tcW w:w="0" w:type="auto"/>
-            <w:vAlign w:val="center"/>
-            <w:hideMark/>
-          </w:tcPr>
-          <w:p>
-            <w:r>
-              <w:rPr>
-                <w:b/>
-                <w:bCs/>
-              </w:rPr>
-              <w:lastRenderedPageBreak/>
-              <w:t>MonthlyIncome</w:t>
-            </w:r>
-          </w:p>
-        </w:tc>
-        <w:tc>
-          <w:tcPr>
-            <w:tcW w:w="0" w:type="auto"/>
-            <w:vAlign w:val="center"/>
-            <w:hideMark/>
-          </w:tcPr>
-          <w:p>
-            <w:r>
-              <w:t>numeric</w:t>
-            </w:r>
-          </w:p>
-        </w:tc>
-        <w:tc>
-          <w:tcPr>
-            <w:tcW w:w="0" w:type="auto"/>
-            <w:vAlign w:val="center"/>
-            <w:hideMark/>
-          </w:tcPr>
-          <w:p>
-            <w:r>
-              <w:t>Tổng lương hàng tháng</w:t>
-            </w:r>
-          </w:p>
-        </w:tc>
-        <w:tc>
-          <w:tcPr>
-            <w:tcW w:w="0" w:type="auto"/>
-            <w:vAlign w:val="center"/>
-            <w:hideMark/>
-          </w:tcPr>
-          <w:p>
-            <w:r>
-              <w:t>Một trong các biến nguyên nhân chính</w:t>
-            </w:r>
-          </w:p>
-        </w:tc>
-      </w:tr>
-      <w:tr>
-        <w:trPr>
-          <w:tblCellSpacing w:w="15" w:type="dxa"/>
-        </w:trPr>
-        <w:tc>
-          <w:tcPr>
-            <w:tcW w:w="0" w:type="auto"/>
-            <w:vAlign w:val="center"/>
-            <w:hideMark/>
-          </w:tcPr>
-          <w:p>
-            <w:r>
-              <w:rPr>
-                <w:b/>
-                <w:bCs/>
-              </w:rPr>
-              <w:t>MonthlyRate</w:t>
-            </w:r>
-          </w:p>
-        </w:tc>
-        <w:tc>
-          <w:tcPr>
-            <w:tcW w:w="0" w:type="auto"/>
-            <w:vAlign w:val="center"/>
-            <w:hideMark/>
-          </w:tcPr>
-          <w:p>
-            <w:r>
-              <w:t>numeric</w:t>
-            </w:r>
-          </w:p>
-        </w:tc>
-        <w:tc>
-          <w:tcPr>
-            <w:tcW w:w="0" w:type="auto"/>
-            <w:vAlign w:val="center"/>
-            <w:hideMark/>
-          </w:tcPr>
-          <w:p>
-            <w:r>
-              <w:t>Mức lương hàng tháng khác (không cần thiết)</w:t>
-            </w:r>
-          </w:p>
-        </w:tc>
-        <w:tc>
-          <w:tcPr>
-            <w:tcW w:w="0" w:type="auto"/>
-            <w:vAlign w:val="center"/>
-            <w:hideMark/>
-          </w:tcPr>
-          <w:p>
-            <w:r>
-              <w:t>Bỏ, gây nhiễu</w:t>
-            </w:r>
-          </w:p>
-        </w:tc>
-      </w:tr>
-      <w:tr>
-        <w:trPr>
-          <w:tblCellSpacing w:w="15" w:type="dxa"/>
-        </w:trPr>
-        <w:tc>
-          <w:tcPr>
-            <w:tcW w:w="0" w:type="auto"/>
-            <w:vAlign w:val="center"/>
-            <w:hideMark/>
-          </w:tcPr>
-          <w:p>
-            <w:r>
-              <w:rPr>
-                <w:b/>
-                <w:bCs/>
-              </w:rPr>
-              <w:t>NumCompaniesWorked</w:t>
-            </w:r>
-          </w:p>
-        </w:tc>
-        <w:tc>
-          <w:tcPr>
-            <w:tcW w:w="0" w:type="auto"/>
-            <w:vAlign w:val="center"/>
-            <w:hideMark/>
-          </w:tcPr>
-          <w:p>
-            <w:r>
-              <w:t>numeric</w:t>
-            </w:r>
-          </w:p>
-        </w:tc>
-        <w:tc>
-          <w:tcPr>
-            <w:tcW w:w="0" w:type="auto"/>
-            <w:vAlign w:val="center"/>
-            <w:hideMark/>
-          </w:tcPr>
-          <w:p>
-            <w:r>
-              <w:t>Số công ty từng làm</w:t>
-            </w:r>
-          </w:p>
-        </w:tc>
-        <w:tc>
-          <w:tcPr>
-            <w:tcW w:w="0" w:type="auto"/>
-            <w:vAlign w:val="center"/>
-            <w:hideMark/>
-          </w:tcPr>
-          <w:p>
-            <w:r>
-              <w:t>Thể hiện mức độ nhảy việc</w:t>
-            </w:r>
-          </w:p>
-        </w:tc>
-      </w:tr>
-      <w:tr>
-        <w:trPr>
-          <w:tblCellSpacing w:w="15" w:type="dxa"/>
-        </w:trPr>
-        <w:tc>
-          <w:tcPr>
-            <w:tcW w:w="0" w:type="auto"/>
-            <w:vAlign w:val="center"/>
-            <w:hideMark/>
-          </w:tcPr>
-          <w:p>
-            <w:r>
-              <w:rPr>
-                <w:b/>
-                <w:bCs/>
-              </w:rPr>
-              <w:t>Over18</w:t>
-            </w:r>
-          </w:p>
-        </w:tc>
-        <w:tc>
-          <w:tcPr>
-            <w:tcW w:w="0" w:type="auto"/>
-            <w:vAlign w:val="center"/>
-            <w:hideMark/>
-          </w:tcPr>
-          <w:p>
-            <w:r>
-              <w:t>category</w:t>
-            </w:r>
-          </w:p>
-        </w:tc>
-        <w:tc>
-          <w:tcPr>
-            <w:tcW w:w="0" w:type="auto"/>
-            <w:vAlign w:val="center"/>
-            <w:hideMark/>
-          </w:tcPr>
-          <w:p>
-            <w:r>
-              <w:t>Tất cả đều Y</w:t>
-            </w:r>
-          </w:p>
-        </w:tc>
-        <w:tc>
-          <w:tcPr>
-            <w:tcW w:w="0" w:type="auto"/>
-            <w:vAlign w:val="center"/>
-            <w:hideMark/>
-          </w:tcPr>
-          <w:p>
-            <w:r>
-              <w:t>Không có ý nghĩa phân tích, bỏ luôn</w:t>
-            </w:r>
-          </w:p>
-        </w:tc>
-      </w:tr>
-      <w:tr>
-        <w:trPr>
-          <w:tblCellSpacing w:w="15" w:type="dxa"/>
-        </w:trPr>
-        <w:tc>
-          <w:tcPr>
-            <w:tcW w:w="0" w:type="auto"/>
-            <w:vAlign w:val="center"/>
-            <w:hideMark/>
-          </w:tcPr>
-          <w:p>
-            <w:r>
-              <w:rPr>
-                <w:b/>
-                <w:bCs/>
-              </w:rPr>
-              <w:t>OverTime</w:t>
-            </w:r>
-          </w:p>
-        </w:tc>
-        <w:tc>
-          <w:tcPr>
-            <w:tcW w:w="0" w:type="auto"/>
-            <w:vAlign w:val="center"/>
-            <w:hideMark/>
-          </w:tcPr>
-          <w:p>
-            <w:r>
-              <w:t>category</w:t>
-            </w:r>
-          </w:p>
-        </w:tc>
-        <w:tc>
-          <w:tcPr>
-            <w:tcW w:w="0" w:type="auto"/>
-            <w:vAlign w:val="center"/>
-            <w:hideMark/>
-          </w:tcPr>
-          <w:p>
-            <w:r>
-              <w:t>Có làm thêm giờ không</w:t>
-            </w:r>
-          </w:p>
-        </w:tc>
-        <w:tc>
-          <w:tcPr>
-            <w:tcW w:w="0" w:type="auto"/>
-            <w:vAlign w:val="center"/>
-            <w:hideMark/>
-          </w:tcPr>
-          <w:p>
-            <w:r>
-              <w:t>Cực kỳ quan trọng – yếu tố stress!</w:t>
-            </w:r>
-          </w:p>
-        </w:tc>
-      </w:tr>
-      <w:tr>
-        <w:trPr>
-          <w:tblCellSpacing w:w="15" w:type="dxa"/>
-        </w:trPr>
-        <w:tc>
-          <w:tcPr>
-            <w:tcW w:w="0" w:type="auto"/>
-            <w:vAlign w:val="center"/>
-            <w:hideMark/>
-          </w:tcPr>
-          <w:p>
-            <w:r>
-              <w:rPr>
-                <w:b/>
-                <w:bCs/>
-              </w:rPr>
-              <w:t>PercentSalaryHike</w:t>
-            </w:r>
-          </w:p>
-        </w:tc>
-        <w:tc>
-          <w:tcPr>
-            <w:tcW w:w="0" w:type="auto"/>
-            <w:vAlign w:val="center"/>
-            <w:hideMark/>
-          </w:tcPr>
-          <w:p>
-            <w:r>
-              <w:t>numeric</w:t>
-            </w:r>
-          </w:p>
-        </w:tc>
-        <w:tc>
-          <w:tcPr>
-            <w:tcW w:w="0" w:type="auto"/>
-            <w:vAlign w:val="center"/>
-            <w:hideMark/>
-          </w:tcPr>
-          <w:p>
-            <w:r>
-              <w:t>% tăng lương gần nhất</w:t>
-            </w:r>
-          </w:p>
-        </w:tc>
-        <w:tc>
-          <w:tcPr>
-            <w:tcW w:w="0" w:type="auto"/>
-            <w:vAlign w:val="center"/>
-            <w:hideMark/>
-          </w:tcPr>
-          <w:p>
-            <w:r>
-              <w:t>Thể hiện đãi ngộ</w:t>
-            </w:r>
-          </w:p>
-        </w:tc>
-      </w:tr>
-      <w:tr>
-        <w:trPr>
-          <w:tblCellSpacing w:w="15" w:type="dxa"/>
-        </w:trPr>
-        <w:tc>
-          <w:tcPr>
-            <w:tcW w:w="0" w:type="auto"/>
-            <w:vAlign w:val="center"/>
-            <w:hideMark/>
-          </w:tcPr>
-          <w:p>
-            <w:r>
-              <w:rPr>
-                <w:b/>
-                <w:bCs/>
-              </w:rPr>
-              <w:t>PerformanceRating</w:t>
-            </w:r>
-          </w:p>
-        </w:tc>
-        <w:tc>
-          <w:tcPr>
-            <w:tcW w:w="0" w:type="auto"/>
-            <w:vAlign w:val="center"/>
-            <w:hideMark/>
-          </w:tcPr>
-          <w:p>
-            <w:r>
-              <w:t>ordinal</w:t>
-            </w:r>
-          </w:p>
-        </w:tc>
-        <w:tc>
-          <w:tcPr>
-            <w:tcW w:w="0" w:type="auto"/>
-            <w:vAlign w:val="center"/>
-            <w:hideMark/>
-          </w:tcPr>
-          <w:p>
-            <w:r>
-              <w:t>Đánh giá hiệu suất (thường cao đều)</w:t>
-            </w:r>
-          </w:p>
-        </w:tc>
-        <w:tc>
-          <w:tcPr>
-            <w:tcW w:w="0" w:type="auto"/>
-            <w:vAlign w:val="center"/>
-            <w:hideMark/>
-          </w:tcPr>
-          <w:p>
-            <w:r>
-              <w:t>Ít phân biệt rõ ràng</w:t>
-            </w:r>
-          </w:p>
-        </w:tc>
-      </w:tr>
-      <w:tr>
-        <w:trPr>
-          <w:tblCellSpacing w:w="15" w:type="dxa"/>
-        </w:trPr>
-        <w:tc>
-          <w:tcPr>
-            <w:tcW w:w="0" w:type="auto"/>
-            <w:vAlign w:val="center"/>
-            <w:hideMark/>
-          </w:tcPr>
-          <w:p>
-            <w:r>
-              <w:rPr>
-                <w:b/>
-                <w:bCs/>
-              </w:rPr>
-              <w:t>RelationshipSatisfaction</w:t>
-            </w:r>
-          </w:p>
-        </w:tc>
-        <w:tc>
-          <w:tcPr>
-            <w:tcW w:w="0" w:type="auto"/>
-            <w:vAlign w:val="center"/>
-            <w:hideMark/>
-          </w:tcPr>
-          <w:p>
-            <w:r>
-              <w:t>ordinal</w:t>
-            </w:r>
-          </w:p>
-        </w:tc>
-        <w:tc>
-          <w:tcPr>
-            <w:tcW w:w="0" w:type="auto"/>
-            <w:vAlign w:val="center"/>
-            <w:hideMark/>
-          </w:tcPr>
-          <w:p>
-            <w:r>
-              <w:t>Mức độ hài lòng về mối quan hệ tại nơi làm việc</w:t>
-            </w:r>
-          </w:p>
-        </w:tc>
-        <w:tc>
-          <w:tcPr>
-            <w:tcW w:w="0" w:type="auto"/>
-            <w:vAlign w:val="center"/>
-            <w:hideMark/>
-          </w:tcPr>
-          <w:p>
-            <w:r>
-              <w:t>Bổ sung insight</w:t>
-            </w:r>
-          </w:p>
-        </w:tc>
-      </w:tr>
-      <w:tr>
-        <w:trPr>
-          <w:tblCellSpacing w:w="15" w:type="dxa"/>
-        </w:trPr>
-        <w:tc>
-          <w:tcPr>
-            <w:tcW w:w="0" w:type="auto"/>
-            <w:vAlign w:val="center"/>
-            <w:hideMark/>
-          </w:tcPr>
-          <w:p>
-            <w:r>
-              <w:rPr>
-                <w:b/>
-                <w:bCs/>
-              </w:rPr>
-              <w:t>StandardHours</w:t>
-            </w:r>
-          </w:p>
-        </w:tc>
-        <w:tc>
-          <w:tcPr>
-            <w:tcW w:w="0" w:type="auto"/>
-            <w:vAlign w:val="center"/>
-            <w:hideMark/>
-          </w:tcPr>
-          <w:p>
-            <w:r>
-              <w:t>numeric</w:t>
-            </w:r>
-          </w:p>
-        </w:tc>
-        <w:tc>
-          <w:tcPr>
-            <w:tcW w:w="0" w:type="auto"/>
-            <w:vAlign w:val="center"/>
-            <w:hideMark/>
-          </w:tcPr>
-          <w:p>
-            <w:r>
-              <w:t>Tất cả = 80</w:t>
-            </w:r>
-          </w:p>
-        </w:tc>
-        <w:tc>
-          <w:tcPr>
-            <w:tcW w:w="0" w:type="auto"/>
-            <w:vAlign w:val="center"/>
-            <w:hideMark/>
-          </w:tcPr>
-          <w:p>
-            <w:r>
-              <w:t>Không có ý nghĩa phân tích, bỏ luôn</w:t>
-            </w:r>
-          </w:p>
-        </w:tc>
-      </w:tr>
-      <w:tr>
-        <w:trPr>
-          <w:tblCellSpacing w:w="15" w:type="dxa"/>
-        </w:trPr>
-        <w:tc>
-          <w:tcPr>
-            <w:tcW w:w="0" w:type="auto"/>
-            <w:vAlign w:val="center"/>
-            <w:hideMark/>
-          </w:tcPr>
-          <w:p>
-            <w:r>
-              <w:rPr>
-                <w:b/>
-                <w:bCs/>
-              </w:rPr>
-              <w:t>StockOptionLevel</w:t>
-            </w:r>
-          </w:p>
-        </w:tc>
-        <w:tc>
-          <w:tcPr>
-            <w:tcW w:w="0" w:type="auto"/>
-            <w:vAlign w:val="center"/>
-            <w:hideMark/>
-          </w:tcPr>
-          <w:p>
-            <w:r>
-              <w:t>ordinal (0–3)</w:t>
-            </w:r>
-          </w:p>
-        </w:tc>
-        <w:tc>
-          <w:tcPr>
-            <w:tcW w:w="0" w:type="auto"/>
-            <w:vAlign w:val="center"/>
-            <w:hideMark/>
-          </w:tcPr>
-          <w:p>
-            <w:r>
-              <w:t>Quyền chọn cổ phiếu</w:t>
-            </w:r>
-          </w:p>
-        </w:tc>
-        <w:tc>
-          <w:tcPr>
-            <w:tcW w:w="0" w:type="auto"/>
-            <w:vAlign w:val="center"/>
-            <w:hideMark/>
-          </w:tcPr>
-          <w:p>
-            <w:r>
-              <w:t>Quyền lợi tài chính</w:t>
-            </w:r>
-          </w:p>
-        </w:tc>
-      </w:tr>
-      <w:tr>
-        <w:trPr>
-          <w:tblCellSpacing w:w="15" w:type="dxa"/>
-        </w:trPr>
-        <w:tc>
-          <w:tcPr>
-            <w:tcW w:w="0" w:type="auto"/>
-            <w:vAlign w:val="center"/>
-            <w:hideMark/>
-          </w:tcPr>
-          <w:p>
-            <w:r>
-              <w:rPr>
-                <w:b/>
-                <w:bCs/>
-              </w:rPr>
-              <w:t>TotalWorkingYears</w:t>
-            </w:r>
-          </w:p>
-        </w:tc>
-        <w:tc>
-          <w:tcPr>
-            <w:tcW w:w="0" w:type="auto"/>
-            <w:vAlign w:val="center"/>
-            <w:hideMark/>
-          </w:tcPr>
-          <w:p>
-            <w:r>
-              <w:t>numeric</w:t>
-            </w:r>
-          </w:p>
-        </w:tc>
-        <w:tc>
-          <w:tcPr>
-            <w:tcW w:w="0" w:type="auto"/>
-            <w:vAlign w:val="center"/>
-            <w:hideMark/>
-          </w:tcPr>
-          <w:p>
-            <w:r>
-              <w:t>Tổng số năm đi làm</w:t>
-            </w:r>
-          </w:p>
-        </w:tc>
-        <w:tc>
-          <w:tcPr>
-            <w:tcW w:w="0" w:type="auto"/>
-            <w:vAlign w:val="center"/>
-            <w:hideMark/>
-          </w:tcPr>
-          <w:p>
-            <w:r>
-              <w:t>Gắn với thâm niên</w:t>
-            </w:r>
-          </w:p>
-        </w:tc>
-      </w:tr>
-      <w:tr>
-        <w:trPr>
-          <w:tblCellSpacing w:w="15" w:type="dxa"/>
-        </w:trPr>
-        <w:tc>
-          <w:tcPr>
-            <w:tcW w:w="0" w:type="auto"/>
-            <w:vAlign w:val="center"/>
-            <w:hideMark/>
-          </w:tcPr>
-          <w:p>
-            <w:r>
-              <w:rPr>
-                <w:b/>
-                <w:bCs/>
-              </w:rPr>
-              <w:t>TrainingTimesLastYear</w:t>
-            </w:r>
-          </w:p>
-        </w:tc>
-        <w:tc>
-          <w:tcPr>
-            <w:tcW w:w="0" w:type="auto"/>
-            <w:vAlign w:val="center"/>
-            <w:hideMark/>
-          </w:tcPr>
-          <w:p>
-            <w:r>
-              <w:t>numeric</w:t>
-            </w:r>
-          </w:p>
-        </w:tc>
-        <w:tc>
-          <w:tcPr>
-            <w:tcW w:w="0" w:type="auto"/>
-            <w:vAlign w:val="center"/>
-            <w:hideMark/>
-          </w:tcPr>
-          <w:p>
-            <w:r>
-              <w:t>Số lần đào tạo trong năm</w:t>
-            </w:r>
-          </w:p>
-        </w:tc>
-        <w:tc>
-          <w:tcPr>
-            <w:tcW w:w="0" w:type="auto"/>
-            <w:vAlign w:val="center"/>
-            <w:hideMark/>
-          </w:tcPr>
-          <w:p>
-            <w:r>
-              <w:t>Phát triển nghề nghiệp</w:t>
-            </w:r>
-          </w:p>
-        </w:tc>
-      </w:tr>
-      <w:tr>
-        <w:trPr>
-          <w:tblCellSpacing w:w="15" w:type="dxa"/>
-        </w:trPr>
-        <w:tc>
-          <w:tcPr>
-            <w:tcW w:w="0" w:type="auto"/>
-            <w:vAlign w:val="center"/>
-            <w:hideMark/>
-          </w:tcPr>
-          <w:p>
-            <w:r>
-              <w:rPr>
-                <w:b/>
-                <w:bCs/>
-              </w:rPr>
-              <w:t>WorkLifeBalance</w:t>
-            </w:r>
-          </w:p>
-        </w:tc>
-        <w:tc>
-          <w:tcPr>
-            <w:tcW w:w="0" w:type="auto"/>
-            <w:vAlign w:val="center"/>
-            <w:hideMark/>
-          </w:tcPr>
-          <w:p>
-            <w:r>
-              <w:t>ordinal (1-4)</w:t>
-            </w:r>
-          </w:p>
-        </w:tc>
-        <w:tc>
-          <w:tcPr>
-            <w:tcW w:w="0" w:type="auto"/>
-            <w:vAlign w:val="center"/>
-            <w:hideMark/>
-          </w:tcPr>
-          <w:p>
-            <w:r>
-              <w:t>Cân bằng công việc-cuộc sống</w:t>
-            </w:r>
-          </w:p>
-        </w:tc>
-        <w:tc>
-          <w:tcPr>
-            <w:tcW w:w="0" w:type="auto"/>
-            <w:vAlign w:val="center"/>
-            <w:hideMark/>
-          </w:tcPr>
-          <w:p>
-            <w:r>
-              <w:t>Chỉ số rất quan trọng</w:t>
-            </w:r>
-          </w:p>
-        </w:tc>
-      </w:tr>
-      <w:tr>
-        <w:trPr>
-          <w:tblCellSpacing w:w="15" w:type="dxa"/>
-        </w:trPr>
-        <w:tc>
-          <w:tcPr>
-            <w:tcW w:w="0" w:type="auto"/>
-            <w:vAlign w:val="center"/>
-            <w:hideMark/>
-          </w:tcPr>
-          <w:p>
-            <w:r>
-              <w:rPr>
-                <w:b/>
-                <w:bCs/>
-              </w:rPr>
-              <w:t>YearsAtCompany</w:t>
-            </w:r>
-          </w:p>
-        </w:tc>
-        <w:tc>
-          <w:tcPr>
-            <w:tcW w:w="0" w:type="auto"/>
-            <w:vAlign w:val="center"/>
-            <w:hideMark/>
-          </w:tcPr>
-          <w:p>
-            <w:r>
-              <w:t>numeric</w:t>
-            </w:r>
-          </w:p>
-        </w:tc>
-        <w:tc>
-          <w:tcPr>
-            <w:tcW w:w="0" w:type="auto"/>
-            <w:vAlign w:val="center"/>
-            <w:hideMark/>
-          </w:tcPr>
-          <w:p>
-            <w:r>
               <w:t>Số năm làm ở công ty hiện tại</w:t>
             </w:r>
           </w:p>
@@ -3606,7 +3614,6 @@
                 <w:b/>
                 <w:bCs/>
               </w:rPr>
-              <w:lastRenderedPageBreak/>
               <w:t>YearsInCurrentRole</w:t>
             </w:r>
           </w:p>

</xml_diff>